<commit_message>
Lab Documentation Questions done
</commit_message>
<xml_diff>
--- a/Lab1/Lab1_postcn.docx
+++ b/Lab1/Lab1_postcn.docx
@@ -38,15 +38,29 @@
     </w:p>
     <w:p/>
     <w:p>
-      <w:r>
+      <w:pPr>
+        <w:rPr>
+          <w:b/>
+        </w:rPr>
+      </w:pPr>
+      <w:r>
+        <w:rPr>
+          <w:b/>
+        </w:rPr>
         <w:t xml:space="preserve">Question 1: Explain the </w:t>
       </w:r>
       <w:proofErr w:type="spellStart"/>
       <w:r>
+        <w:rPr>
+          <w:b/>
+        </w:rPr>
         <w:t>MapReduce</w:t>
       </w:r>
       <w:proofErr w:type="spellEnd"/>
       <w:r>
+        <w:rPr>
+          <w:b/>
+        </w:rPr>
         <w:t xml:space="preserve"> concept in your own words using a simple example.</w:t>
       </w:r>
     </w:p>
@@ -86,6 +100,503 @@
       <w:r>
         <w:t>The intermediate temperatures are then passed into a reducer. The reducer pulls the maximum temperature from all the processed temperatures and writes it as output.</w:t>
       </w:r>
+    </w:p>
+    <w:p/>
+    <w:p>
+      <w:pPr>
+        <w:rPr>
+          <w:b/>
+        </w:rPr>
+      </w:pPr>
+      <w:r>
+        <w:rPr>
+          <w:b/>
+        </w:rPr>
+        <w:t>Question 3: Explain in your own words, the data flow during a read operation on HDFS and the data flow during a write operation on HDFS.</w:t>
+      </w:r>
+    </w:p>
+    <w:p/>
+    <w:p>
+      <w:r>
+        <w:t xml:space="preserve">During a read operation, data flow is between the client and the </w:t>
+      </w:r>
+      <w:proofErr w:type="spellStart"/>
+      <w:r>
+        <w:t>namenode</w:t>
+      </w:r>
+      <w:proofErr w:type="spellEnd"/>
+      <w:r>
+        <w:t xml:space="preserve"> first, and then the client and the data nodes. The client requests the block locations for the data from the </w:t>
+      </w:r>
+      <w:proofErr w:type="spellStart"/>
+      <w:r>
+        <w:t>NameNode</w:t>
+      </w:r>
+      <w:proofErr w:type="spellEnd"/>
+      <w:r>
+        <w:t>. It then receives these locations. It then requests specific blocks from the data nodes with regards to both availability and proximity. It will get the blocks from the best name node that it can.</w:t>
+      </w:r>
+    </w:p>
+    <w:p/>
+    <w:p>
+      <w:r>
+        <w:t xml:space="preserve">During a write operation, the client first notifies the name node of the new file that is going to be created. If there are no conflicts, it then writes to a data output stream. This stream breaks the data into packets that will be written to the various data nodes. Packets are sent from a queue to the first data node where the data will be replicated. That node will then write the packet and forward it to the second data node, and so on. An acknowledgement is required at each step that the packet was written successfully. Once all the packets have been </w:t>
+      </w:r>
+      <w:proofErr w:type="spellStart"/>
+      <w:r>
+        <w:t>acked</w:t>
+      </w:r>
+      <w:proofErr w:type="spellEnd"/>
+      <w:r>
+        <w:t>, the locations of the blocks are then registered with the name node.</w:t>
+      </w:r>
+    </w:p>
+    <w:p/>
+    <w:p>
+      <w:r>
+        <w:t xml:space="preserve">In a failure by a </w:t>
+      </w:r>
+      <w:proofErr w:type="spellStart"/>
+      <w:r>
+        <w:t>datanode</w:t>
+      </w:r>
+      <w:proofErr w:type="spellEnd"/>
+      <w:r>
+        <w:t xml:space="preserve"> to write</w:t>
+      </w:r>
+      <w:r>
+        <w:t xml:space="preserve">, the system notifies the </w:t>
+      </w:r>
+      <w:proofErr w:type="spellStart"/>
+      <w:r>
+        <w:t>namenode</w:t>
+      </w:r>
+      <w:proofErr w:type="spellEnd"/>
+      <w:r>
+        <w:t xml:space="preserve"> of the error and removes the failed </w:t>
+      </w:r>
+      <w:proofErr w:type="spellStart"/>
+      <w:r>
+        <w:t>datanode</w:t>
+      </w:r>
+      <w:proofErr w:type="spellEnd"/>
+      <w:r>
+        <w:t xml:space="preserve"> from the pipeline to be written to. It will then see that the data is </w:t>
+      </w:r>
+      <w:proofErr w:type="spellStart"/>
+      <w:r>
+        <w:t>underreplicated</w:t>
+      </w:r>
+      <w:proofErr w:type="spellEnd"/>
+      <w:r>
+        <w:t xml:space="preserve"> and add another node to the pipeline. </w:t>
+      </w:r>
+    </w:p>
+    <w:p/>
+    <w:p>
+      <w:pPr>
+        <w:rPr>
+          <w:b/>
+        </w:rPr>
+      </w:pPr>
+      <w:r>
+        <w:rPr>
+          <w:b/>
+        </w:rPr>
+        <w:lastRenderedPageBreak/>
+        <w:t>Question 4: Explain the following HDFS Shell commands with an example. Each command is worth a point.</w:t>
+      </w:r>
+    </w:p>
+    <w:p>
+      <w:pPr>
+        <w:pStyle w:val="ListParagraph"/>
+        <w:numPr>
+          <w:ilvl w:val="0"/>
+          <w:numId w:val="1"/>
+        </w:numPr>
+      </w:pPr>
+      <w:proofErr w:type="spellStart"/>
+      <w:r>
+        <w:t>setrep</w:t>
+      </w:r>
+      <w:proofErr w:type="spellEnd"/>
+    </w:p>
+    <w:p>
+      <w:pPr>
+        <w:pStyle w:val="ListParagraph"/>
+        <w:numPr>
+          <w:ilvl w:val="1"/>
+          <w:numId w:val="1"/>
+        </w:numPr>
+      </w:pPr>
+      <w:proofErr w:type="spellStart"/>
+      <w:r>
+        <w:t>setrep</w:t>
+      </w:r>
+      <w:proofErr w:type="spellEnd"/>
+      <w:r>
+        <w:t xml:space="preserve"> is used to change the replication factor of a file or files within a directory</w:t>
+      </w:r>
+    </w:p>
+    <w:p>
+      <w:pPr>
+        <w:pStyle w:val="ListParagraph"/>
+        <w:numPr>
+          <w:ilvl w:val="1"/>
+          <w:numId w:val="1"/>
+        </w:numPr>
+      </w:pPr>
+      <w:r>
+        <w:t xml:space="preserve">example: </w:t>
+      </w:r>
+      <w:proofErr w:type="spellStart"/>
+      <w:r>
+        <w:rPr>
+          <w:i/>
+        </w:rPr>
+        <w:t>hadoop</w:t>
+      </w:r>
+      <w:proofErr w:type="spellEnd"/>
+      <w:r>
+        <w:rPr>
+          <w:i/>
+        </w:rPr>
+        <w:t xml:space="preserve"> fs –</w:t>
+      </w:r>
+      <w:proofErr w:type="spellStart"/>
+      <w:r>
+        <w:rPr>
+          <w:i/>
+        </w:rPr>
+        <w:t>setrep</w:t>
+      </w:r>
+      <w:proofErr w:type="spellEnd"/>
+      <w:r>
+        <w:rPr>
+          <w:i/>
+        </w:rPr>
+        <w:t xml:space="preserve"> –w 3 –R /user/Hadoop/dir1</w:t>
+      </w:r>
+      <w:r>
+        <w:t xml:space="preserve"> to set the replication factor to 3 on all files in the specified directory</w:t>
+      </w:r>
+    </w:p>
+    <w:p>
+      <w:pPr>
+        <w:pStyle w:val="ListParagraph"/>
+        <w:numPr>
+          <w:ilvl w:val="0"/>
+          <w:numId w:val="1"/>
+        </w:numPr>
+      </w:pPr>
+      <w:proofErr w:type="spellStart"/>
+      <w:r>
+        <w:t>chown</w:t>
+      </w:r>
+      <w:proofErr w:type="spellEnd"/>
+    </w:p>
+    <w:p>
+      <w:pPr>
+        <w:pStyle w:val="ListParagraph"/>
+        <w:numPr>
+          <w:ilvl w:val="1"/>
+          <w:numId w:val="1"/>
+        </w:numPr>
+      </w:pPr>
+      <w:proofErr w:type="gramStart"/>
+      <w:r>
+        <w:t>change</w:t>
+      </w:r>
+      <w:proofErr w:type="gramEnd"/>
+      <w:r>
+        <w:t xml:space="preserve"> the owner of a file(s).</w:t>
+      </w:r>
+    </w:p>
+    <w:p>
+      <w:pPr>
+        <w:pStyle w:val="ListParagraph"/>
+        <w:numPr>
+          <w:ilvl w:val="1"/>
+          <w:numId w:val="1"/>
+        </w:numPr>
+      </w:pPr>
+      <w:r>
+        <w:t xml:space="preserve">example: </w:t>
+      </w:r>
+      <w:r>
+        <w:rPr>
+          <w:i/>
+        </w:rPr>
+        <w:t>Hadoop fs –</w:t>
+      </w:r>
+      <w:proofErr w:type="spellStart"/>
+      <w:r>
+        <w:rPr>
+          <w:i/>
+        </w:rPr>
+        <w:t>chown</w:t>
+      </w:r>
+      <w:proofErr w:type="spellEnd"/>
+      <w:r>
+        <w:rPr>
+          <w:i/>
+        </w:rPr>
+        <w:t xml:space="preserve"> </w:t>
+      </w:r>
+      <w:proofErr w:type="spellStart"/>
+      <w:r>
+        <w:rPr>
+          <w:i/>
+        </w:rPr>
+        <w:t>caleb:users</w:t>
+      </w:r>
+      <w:proofErr w:type="spellEnd"/>
+      <w:r>
+        <w:rPr>
+          <w:i/>
+        </w:rPr>
+        <w:t xml:space="preserve"> /user/Hadoop/dir1/example.txt</w:t>
+      </w:r>
+    </w:p>
+    <w:p>
+      <w:pPr>
+        <w:pStyle w:val="ListParagraph"/>
+        <w:numPr>
+          <w:ilvl w:val="0"/>
+          <w:numId w:val="1"/>
+        </w:numPr>
+      </w:pPr>
+      <w:proofErr w:type="spellStart"/>
+      <w:r>
+        <w:t>touchz</w:t>
+      </w:r>
+      <w:proofErr w:type="spellEnd"/>
+    </w:p>
+    <w:p>
+      <w:pPr>
+        <w:pStyle w:val="ListParagraph"/>
+        <w:numPr>
+          <w:ilvl w:val="1"/>
+          <w:numId w:val="1"/>
+        </w:numPr>
+      </w:pPr>
+      <w:proofErr w:type="gramStart"/>
+      <w:r>
+        <w:t>creates</w:t>
+      </w:r>
+      <w:proofErr w:type="gramEnd"/>
+      <w:r>
+        <w:t xml:space="preserve"> a file of length zero.</w:t>
+      </w:r>
+    </w:p>
+    <w:p>
+      <w:pPr>
+        <w:pStyle w:val="ListParagraph"/>
+        <w:numPr>
+          <w:ilvl w:val="1"/>
+          <w:numId w:val="1"/>
+        </w:numPr>
+      </w:pPr>
+      <w:r>
+        <w:t xml:space="preserve">Example: </w:t>
+      </w:r>
+      <w:proofErr w:type="spellStart"/>
+      <w:r>
+        <w:rPr>
+          <w:i/>
+        </w:rPr>
+        <w:t>hadoop</w:t>
+      </w:r>
+      <w:proofErr w:type="spellEnd"/>
+      <w:r>
+        <w:rPr>
+          <w:i/>
+        </w:rPr>
+        <w:t xml:space="preserve"> fs –</w:t>
+      </w:r>
+      <w:proofErr w:type="spellStart"/>
+      <w:r>
+        <w:rPr>
+          <w:i/>
+        </w:rPr>
+        <w:t>touchz</w:t>
+      </w:r>
+      <w:proofErr w:type="spellEnd"/>
+      <w:r>
+        <w:rPr>
+          <w:i/>
+        </w:rPr>
+        <w:t xml:space="preserve"> /user/</w:t>
+      </w:r>
+      <w:proofErr w:type="spellStart"/>
+      <w:r>
+        <w:rPr>
+          <w:i/>
+        </w:rPr>
+        <w:t>Haddop</w:t>
+      </w:r>
+      <w:proofErr w:type="spellEnd"/>
+      <w:r>
+        <w:rPr>
+          <w:i/>
+        </w:rPr>
+        <w:t>/emptyFile.txt</w:t>
+      </w:r>
+    </w:p>
+    <w:p>
+      <w:pPr>
+        <w:pStyle w:val="ListParagraph"/>
+        <w:numPr>
+          <w:ilvl w:val="0"/>
+          <w:numId w:val="1"/>
+        </w:numPr>
+      </w:pPr>
+      <w:r>
+        <w:t>mv</w:t>
+      </w:r>
+    </w:p>
+    <w:p>
+      <w:pPr>
+        <w:pStyle w:val="ListParagraph"/>
+        <w:numPr>
+          <w:ilvl w:val="1"/>
+          <w:numId w:val="1"/>
+        </w:numPr>
+      </w:pPr>
+      <w:r>
+        <w:t>moves the file from source to destination</w:t>
+      </w:r>
+    </w:p>
+    <w:p>
+      <w:pPr>
+        <w:pStyle w:val="ListParagraph"/>
+        <w:numPr>
+          <w:ilvl w:val="1"/>
+          <w:numId w:val="1"/>
+        </w:numPr>
+      </w:pPr>
+      <w:r>
+        <w:t xml:space="preserve">Example: </w:t>
+      </w:r>
+      <w:proofErr w:type="spellStart"/>
+      <w:r>
+        <w:rPr>
+          <w:i/>
+        </w:rPr>
+        <w:t>hadoop</w:t>
+      </w:r>
+      <w:proofErr w:type="spellEnd"/>
+      <w:r>
+        <w:rPr>
+          <w:i/>
+        </w:rPr>
+        <w:t xml:space="preserve"> fs –mv /user/Hadoop/file1 /user/Hadoop/file2</w:t>
+      </w:r>
+    </w:p>
+    <w:p>
+      <w:pPr>
+        <w:pStyle w:val="ListParagraph"/>
+        <w:numPr>
+          <w:ilvl w:val="0"/>
+          <w:numId w:val="1"/>
+        </w:numPr>
+      </w:pPr>
+      <w:proofErr w:type="spellStart"/>
+      <w:r>
+        <w:t>mkdir</w:t>
+      </w:r>
+      <w:proofErr w:type="spellEnd"/>
+    </w:p>
+    <w:p>
+      <w:pPr>
+        <w:pStyle w:val="ListParagraph"/>
+        <w:numPr>
+          <w:ilvl w:val="1"/>
+          <w:numId w:val="1"/>
+        </w:numPr>
+      </w:pPr>
+      <w:proofErr w:type="gramStart"/>
+      <w:r>
+        <w:t>creates</w:t>
+      </w:r>
+      <w:proofErr w:type="gramEnd"/>
+      <w:r>
+        <w:t xml:space="preserve"> the directories that comprise the path specified. Works like </w:t>
+      </w:r>
+      <w:proofErr w:type="spellStart"/>
+      <w:proofErr w:type="gramStart"/>
+      <w:r>
+        <w:t>unix</w:t>
+      </w:r>
+      <w:proofErr w:type="spellEnd"/>
+      <w:proofErr w:type="gramEnd"/>
+      <w:r>
+        <w:t xml:space="preserve"> </w:t>
+      </w:r>
+      <w:proofErr w:type="spellStart"/>
+      <w:r>
+        <w:t>mkdir</w:t>
+      </w:r>
+      <w:proofErr w:type="spellEnd"/>
+      <w:r>
+        <w:t xml:space="preserve"> –p because it creates all the parent directories as well.</w:t>
+      </w:r>
+    </w:p>
+    <w:p>
+      <w:pPr>
+        <w:pStyle w:val="ListParagraph"/>
+        <w:numPr>
+          <w:ilvl w:val="1"/>
+          <w:numId w:val="1"/>
+        </w:numPr>
+      </w:pPr>
+      <w:r>
+        <w:t xml:space="preserve">Example: </w:t>
+      </w:r>
+      <w:proofErr w:type="spellStart"/>
+      <w:r>
+        <w:rPr>
+          <w:i/>
+        </w:rPr>
+        <w:t>hadoop</w:t>
+      </w:r>
+      <w:proofErr w:type="spellEnd"/>
+      <w:r>
+        <w:rPr>
+          <w:i/>
+        </w:rPr>
+        <w:t xml:space="preserve"> fs –</w:t>
+      </w:r>
+      <w:proofErr w:type="spellStart"/>
+      <w:r>
+        <w:rPr>
+          <w:i/>
+        </w:rPr>
+        <w:t>mkdir</w:t>
+      </w:r>
+      <w:proofErr w:type="spellEnd"/>
+      <w:r>
+        <w:rPr>
+          <w:i/>
+        </w:rPr>
+        <w:t xml:space="preserve"> /user/</w:t>
+      </w:r>
+      <w:proofErr w:type="spellStart"/>
+      <w:r>
+        <w:rPr>
+          <w:i/>
+        </w:rPr>
+        <w:t>hadoop</w:t>
+      </w:r>
+      <w:proofErr w:type="spellEnd"/>
+      <w:r>
+        <w:rPr>
+          <w:i/>
+        </w:rPr>
+        <w:t>/nest/more/dir1</w:t>
+      </w:r>
+    </w:p>
+    <w:p>
       <w:bookmarkStart w:id="0" w:name="_GoBack"/>
       <w:bookmarkEnd w:id="0"/>
     </w:p>
@@ -97,6 +608,103 @@
     </w:sectPr>
   </w:body>
 </w:document>
+</file>
+
+<file path=word/numbering.xml><?xml version="1.0" encoding="utf-8"?>
+<w:numbering xmlns:wpc="http://schemas.microsoft.com/office/word/2010/wordprocessingCanvas" xmlns:mc="http://schemas.openxmlformats.org/markup-compatibility/2006" xmlns:o="urn:schemas-microsoft-com:office:office" xmlns:r="http://schemas.openxmlformats.org/officeDocument/2006/relationships" xmlns:m="http://schemas.openxmlformats.org/officeDocument/2006/math" xmlns:v="urn:schemas-microsoft-com:vml" xmlns:wp14="http://schemas.microsoft.com/office/word/2010/wordprocessingDrawing" xmlns:wp="http://schemas.openxmlformats.org/drawingml/2006/wordprocessingDrawing" xmlns:w10="urn:schemas-microsoft-com:office:word" xmlns:w="http://schemas.openxmlformats.org/wordprocessingml/2006/main" xmlns:w14="http://schemas.microsoft.com/office/word/2010/wordml" xmlns:w15="http://schemas.microsoft.com/office/word/2012/wordml" xmlns:wpg="http://schemas.microsoft.com/office/word/2010/wordprocessingGroup" xmlns:wpi="http://schemas.microsoft.com/office/word/2010/wordprocessingInk" xmlns:wne="http://schemas.microsoft.com/office/word/2006/wordml" xmlns:wps="http://schemas.microsoft.com/office/word/2010/wordprocessingShape" mc:Ignorable="w14 w15 wp14">
+  <w:abstractNum w:abstractNumId="0">
+    <w:nsid w:val="5E5B10B4"/>
+    <w:multiLevelType w:val="hybridMultilevel"/>
+    <w:tmpl w:val="935496AC"/>
+    <w:lvl w:ilvl="0" w:tplc="0409000F">
+      <w:start w:val="1"/>
+      <w:numFmt w:val="decimal"/>
+      <w:lvlText w:val="%1."/>
+      <w:lvlJc w:val="left"/>
+      <w:pPr>
+        <w:ind w:left="720" w:hanging="360"/>
+      </w:pPr>
+      <w:rPr>
+        <w:rFonts w:hint="default"/>
+      </w:rPr>
+    </w:lvl>
+    <w:lvl w:ilvl="1" w:tplc="04090019">
+      <w:start w:val="1"/>
+      <w:numFmt w:val="lowerLetter"/>
+      <w:lvlText w:val="%2."/>
+      <w:lvlJc w:val="left"/>
+      <w:pPr>
+        <w:ind w:left="1440" w:hanging="360"/>
+      </w:pPr>
+    </w:lvl>
+    <w:lvl w:ilvl="2" w:tplc="0409001B">
+      <w:start w:val="1"/>
+      <w:numFmt w:val="lowerRoman"/>
+      <w:lvlText w:val="%3."/>
+      <w:lvlJc w:val="right"/>
+      <w:pPr>
+        <w:ind w:left="2160" w:hanging="180"/>
+      </w:pPr>
+    </w:lvl>
+    <w:lvl w:ilvl="3" w:tplc="0409000F" w:tentative="1">
+      <w:start w:val="1"/>
+      <w:numFmt w:val="decimal"/>
+      <w:lvlText w:val="%4."/>
+      <w:lvlJc w:val="left"/>
+      <w:pPr>
+        <w:ind w:left="2880" w:hanging="360"/>
+      </w:pPr>
+    </w:lvl>
+    <w:lvl w:ilvl="4" w:tplc="04090019" w:tentative="1">
+      <w:start w:val="1"/>
+      <w:numFmt w:val="lowerLetter"/>
+      <w:lvlText w:val="%5."/>
+      <w:lvlJc w:val="left"/>
+      <w:pPr>
+        <w:ind w:left="3600" w:hanging="360"/>
+      </w:pPr>
+    </w:lvl>
+    <w:lvl w:ilvl="5" w:tplc="0409001B" w:tentative="1">
+      <w:start w:val="1"/>
+      <w:numFmt w:val="lowerRoman"/>
+      <w:lvlText w:val="%6."/>
+      <w:lvlJc w:val="right"/>
+      <w:pPr>
+        <w:ind w:left="4320" w:hanging="180"/>
+      </w:pPr>
+    </w:lvl>
+    <w:lvl w:ilvl="6" w:tplc="0409000F" w:tentative="1">
+      <w:start w:val="1"/>
+      <w:numFmt w:val="decimal"/>
+      <w:lvlText w:val="%7."/>
+      <w:lvlJc w:val="left"/>
+      <w:pPr>
+        <w:ind w:left="5040" w:hanging="360"/>
+      </w:pPr>
+    </w:lvl>
+    <w:lvl w:ilvl="7" w:tplc="04090019" w:tentative="1">
+      <w:start w:val="1"/>
+      <w:numFmt w:val="lowerLetter"/>
+      <w:lvlText w:val="%8."/>
+      <w:lvlJc w:val="left"/>
+      <w:pPr>
+        <w:ind w:left="5760" w:hanging="360"/>
+      </w:pPr>
+    </w:lvl>
+    <w:lvl w:ilvl="8" w:tplc="0409001B" w:tentative="1">
+      <w:start w:val="1"/>
+      <w:numFmt w:val="lowerRoman"/>
+      <w:lvlText w:val="%9."/>
+      <w:lvlJc w:val="right"/>
+      <w:pPr>
+        <w:ind w:left="6480" w:hanging="180"/>
+      </w:pPr>
+    </w:lvl>
+  </w:abstractNum>
+  <w:num w:numId="1">
+    <w:abstractNumId w:val="0"/>
+  </w:num>
+</w:numbering>
 </file>
 
 <file path=word/styles.xml><?xml version="1.0" encoding="utf-8"?>
@@ -678,7 +1286,6 @@
   <w:style w:type="character" w:default="1" w:styleId="DefaultParagraphFont">
     <w:name w:val="Default Paragraph Font"/>
     <w:uiPriority w:val="1"/>
-    <w:semiHidden/>
     <w:unhideWhenUsed/>
   </w:style>
   <w:style w:type="table" w:default="1" w:styleId="TableNormal">

</xml_diff>